<commit_message>
Cập nhật nội dung bài viết
</commit_message>
<xml_diff>
--- a/PHÂN CÔNG CÔNG VIỆC NHÓM.docx
+++ b/PHÂN CÔNG CÔNG VIỆC NHÓM.docx
@@ -199,7 +199,7 @@
                 <w:szCs w:val="28"/>
                 <w:lang w:val="vi-VN"/>
               </w:rPr>
-              <w:t>Ghi chú</w:t>
+              <w:t>Thời Gian</w:t>
             </w:r>
           </w:p>
         </w:tc>
@@ -214,6 +214,72 @@
               <w:jc w:val="center"/>
               <w:rPr>
                 <w:rFonts w:ascii="Times New Roman" w:hAnsi="Times New Roman" w:cs="Times New Roman"/>
+                <w:b/>
+                <w:bCs/>
+                <w:sz w:val="28"/>
+                <w:szCs w:val="28"/>
+                <w:lang w:val="vi-VN"/>
+              </w:rPr>
+            </w:pPr>
+          </w:p>
+          <w:p>
+            <w:pPr>
+              <w:jc w:val="center"/>
+              <w:rPr>
+                <w:rFonts w:ascii="Times New Roman" w:hAnsi="Times New Roman" w:cs="Times New Roman"/>
+                <w:b/>
+                <w:bCs/>
+                <w:sz w:val="28"/>
+                <w:szCs w:val="28"/>
+                <w:lang w:val="vi-VN"/>
+              </w:rPr>
+            </w:pPr>
+          </w:p>
+          <w:p>
+            <w:pPr>
+              <w:jc w:val="center"/>
+              <w:rPr>
+                <w:rFonts w:ascii="Times New Roman" w:hAnsi="Times New Roman" w:cs="Times New Roman"/>
+                <w:b/>
+                <w:bCs/>
+                <w:sz w:val="28"/>
+                <w:szCs w:val="28"/>
+                <w:lang w:val="vi-VN"/>
+              </w:rPr>
+            </w:pPr>
+          </w:p>
+          <w:p>
+            <w:pPr>
+              <w:jc w:val="center"/>
+              <w:rPr>
+                <w:rFonts w:ascii="Times New Roman" w:hAnsi="Times New Roman" w:cs="Times New Roman"/>
+                <w:b/>
+                <w:bCs/>
+                <w:sz w:val="28"/>
+                <w:szCs w:val="28"/>
+                <w:lang w:val="vi-VN"/>
+              </w:rPr>
+            </w:pPr>
+          </w:p>
+          <w:p>
+            <w:pPr>
+              <w:jc w:val="center"/>
+              <w:rPr>
+                <w:rFonts w:ascii="Times New Roman" w:hAnsi="Times New Roman" w:cs="Times New Roman"/>
+                <w:b/>
+                <w:bCs/>
+                <w:sz w:val="28"/>
+                <w:szCs w:val="28"/>
+                <w:lang w:val="vi-VN"/>
+              </w:rPr>
+            </w:pPr>
+          </w:p>
+          <w:p>
+            <w:pPr>
+              <w:rPr>
+                <w:rFonts w:ascii="Times New Roman" w:hAnsi="Times New Roman" w:cs="Times New Roman"/>
+                <w:b/>
+                <w:bCs/>
                 <w:sz w:val="28"/>
                 <w:szCs w:val="28"/>
                 <w:lang w:val="vi-VN"/>
@@ -222,6 +288,8 @@
             <w:r>
               <w:rPr>
                 <w:rFonts w:ascii="Times New Roman" w:hAnsi="Times New Roman" w:cs="Times New Roman"/>
+                <w:b/>
+                <w:bCs/>
                 <w:sz w:val="28"/>
                 <w:szCs w:val="28"/>
                 <w:lang w:val="vi-VN"/>
@@ -296,14 +364,6 @@
                 <w:lang w:val="vi-VN"/>
               </w:rPr>
             </w:pPr>
-            <w:r>
-              <w:rPr>
-                <w:rFonts w:ascii="Times New Roman" w:hAnsi="Times New Roman" w:cs="Times New Roman"/>
-                <w:sz w:val="28"/>
-                <w:szCs w:val="28"/>
-              </w:rPr>
-              <w:t>+ Quản lý nghiệp vụ đơn hàng: tạo đơn hàng, xử lý đơn hàng, xác nhận đơn hàng, tạo phiếu giao hàng, gạch nợ cho khách hàng.</w:t>
-            </w:r>
           </w:p>
         </w:tc>
         <w:tc>
@@ -331,6 +391,44 @@
             <w:pPr>
               <w:rPr>
                 <w:rFonts w:ascii="Times New Roman" w:hAnsi="Times New Roman" w:cs="Times New Roman"/>
+                <w:b/>
+                <w:bCs/>
+                <w:sz w:val="28"/>
+                <w:szCs w:val="28"/>
+                <w:lang w:val="vi-VN"/>
+              </w:rPr>
+            </w:pPr>
+          </w:p>
+          <w:p>
+            <w:pPr>
+              <w:rPr>
+                <w:rFonts w:ascii="Times New Roman" w:hAnsi="Times New Roman" w:cs="Times New Roman"/>
+                <w:b/>
+                <w:bCs/>
+                <w:sz w:val="28"/>
+                <w:szCs w:val="28"/>
+                <w:lang w:val="vi-VN"/>
+              </w:rPr>
+            </w:pPr>
+          </w:p>
+          <w:p>
+            <w:pPr>
+              <w:rPr>
+                <w:rFonts w:ascii="Times New Roman" w:hAnsi="Times New Roman" w:cs="Times New Roman"/>
+                <w:b/>
+                <w:bCs/>
+                <w:sz w:val="28"/>
+                <w:szCs w:val="28"/>
+                <w:lang w:val="vi-VN"/>
+              </w:rPr>
+            </w:pPr>
+          </w:p>
+          <w:p>
+            <w:pPr>
+              <w:rPr>
+                <w:rFonts w:ascii="Times New Roman" w:hAnsi="Times New Roman" w:cs="Times New Roman"/>
+                <w:b/>
+                <w:bCs/>
                 <w:sz w:val="28"/>
                 <w:szCs w:val="28"/>
                 <w:lang w:val="vi-VN"/>
@@ -339,6 +437,8 @@
             <w:r>
               <w:rPr>
                 <w:rFonts w:ascii="Times New Roman" w:hAnsi="Times New Roman" w:cs="Times New Roman"/>
+                <w:b/>
+                <w:bCs/>
                 <w:sz w:val="28"/>
                 <w:szCs w:val="28"/>
                 <w:lang w:val="vi-VN"/>
@@ -412,6 +512,7 @@
                 <w:rFonts w:ascii="Times New Roman" w:hAnsi="Times New Roman" w:cs="Times New Roman"/>
                 <w:sz w:val="28"/>
                 <w:szCs w:val="28"/>
+                <w:lang w:val="vi-VN"/>
               </w:rPr>
             </w:pPr>
             <w:r>
@@ -423,15 +524,178 @@
               <w:t>+ Thống kê - báo cáo: xem các số liệu thống kê về doanh số, sản lượng để nắm bắt tình hình kinh doanh, phân tích và đưa ra các chiến lược kinh doanh phù hợp.</w:t>
             </w:r>
           </w:p>
-          <w:p>
-            <w:pPr>
-              <w:rPr>
-                <w:rFonts w:ascii="Times New Roman" w:hAnsi="Times New Roman" w:cs="Times New Roman"/>
-                <w:sz w:val="28"/>
-                <w:szCs w:val="28"/>
-                <w:lang w:val="vi-VN"/>
-              </w:rPr>
-            </w:pPr>
+        </w:tc>
+        <w:tc>
+          <w:tcPr>
+            <w:tcW w:w="1842" w:type="dxa"/>
+          </w:tcPr>
+          <w:p>
+            <w:pPr>
+              <w:rPr>
+                <w:rFonts w:ascii="Times New Roman" w:hAnsi="Times New Roman" w:cs="Times New Roman"/>
+                <w:sz w:val="28"/>
+                <w:szCs w:val="28"/>
+                <w:lang w:val="vi-VN"/>
+              </w:rPr>
+            </w:pPr>
+          </w:p>
+        </w:tc>
+      </w:tr>
+      <w:tr>
+        <w:tc>
+          <w:tcPr>
+            <w:tcW w:w="2263" w:type="dxa"/>
+          </w:tcPr>
+          <w:p>
+            <w:pPr>
+              <w:rPr>
+                <w:rFonts w:ascii="Times New Roman" w:hAnsi="Times New Roman" w:cs="Times New Roman"/>
+                <w:b/>
+                <w:bCs/>
+                <w:sz w:val="28"/>
+                <w:szCs w:val="28"/>
+                <w:lang w:val="vi-VN"/>
+              </w:rPr>
+            </w:pPr>
+            <w:r>
+              <w:rPr>
+                <w:rFonts w:ascii="Times New Roman" w:hAnsi="Times New Roman" w:cs="Times New Roman"/>
+                <w:b/>
+                <w:bCs/>
+                <w:sz w:val="28"/>
+                <w:szCs w:val="28"/>
+                <w:lang w:val="vi-VN"/>
+              </w:rPr>
+              <w:t>Mai Tấn Phát</w:t>
+            </w:r>
+          </w:p>
+        </w:tc>
+        <w:tc>
+          <w:tcPr>
+            <w:tcW w:w="5245" w:type="dxa"/>
+          </w:tcPr>
+          <w:p>
+            <w:pPr>
+              <w:rPr>
+                <w:rFonts w:ascii="Times New Roman" w:hAnsi="Times New Roman" w:cs="Times New Roman"/>
+                <w:sz w:val="28"/>
+                <w:szCs w:val="28"/>
+                <w:lang w:val="vi-VN"/>
+              </w:rPr>
+            </w:pPr>
+            <w:r>
+              <w:rPr>
+                <w:rFonts w:ascii="Times New Roman" w:hAnsi="Times New Roman" w:cs="Times New Roman"/>
+                <w:sz w:val="28"/>
+                <w:szCs w:val="28"/>
+                <w:lang w:val="vi-VN"/>
+              </w:rPr>
+              <w:t>+ Vẽ sơ đồ</w:t>
+            </w:r>
+          </w:p>
+          <w:p>
+            <w:pPr>
+              <w:rPr>
+                <w:rFonts w:ascii="Times New Roman" w:hAnsi="Times New Roman" w:cs="Times New Roman"/>
+                <w:sz w:val="28"/>
+                <w:szCs w:val="28"/>
+                <w:lang w:val="vi-VN"/>
+              </w:rPr>
+            </w:pPr>
+            <w:r>
+              <w:rPr>
+                <w:rFonts w:ascii="Times New Roman" w:hAnsi="Times New Roman" w:cs="Times New Roman"/>
+                <w:sz w:val="28"/>
+                <w:szCs w:val="28"/>
+              </w:rPr>
+              <w:t>+ Thống kê - báo cáo: xem các số liệu thống kê về doanh số, sản lượng để nắm bắt tình hình kinh doanh, phân tích và đưa ra các chiến lược kinh doanh phù hợp.</w:t>
+            </w:r>
+          </w:p>
+        </w:tc>
+        <w:tc>
+          <w:tcPr>
+            <w:tcW w:w="1842" w:type="dxa"/>
+          </w:tcPr>
+          <w:p>
+            <w:pPr>
+              <w:rPr>
+                <w:rFonts w:ascii="Times New Roman" w:hAnsi="Times New Roman" w:cs="Times New Roman"/>
+                <w:sz w:val="28"/>
+                <w:szCs w:val="28"/>
+                <w:lang w:val="vi-VN"/>
+              </w:rPr>
+            </w:pPr>
+          </w:p>
+        </w:tc>
+      </w:tr>
+      <w:tr>
+        <w:tc>
+          <w:tcPr>
+            <w:tcW w:w="2263" w:type="dxa"/>
+          </w:tcPr>
+          <w:p>
+            <w:pPr>
+              <w:rPr>
+                <w:rFonts w:ascii="Times New Roman" w:hAnsi="Times New Roman" w:cs="Times New Roman"/>
+                <w:b/>
+                <w:bCs/>
+                <w:sz w:val="28"/>
+                <w:szCs w:val="28"/>
+                <w:lang w:val="vi-VN"/>
+              </w:rPr>
+            </w:pPr>
+            <w:r>
+              <w:rPr>
+                <w:rFonts w:ascii="Times New Roman" w:hAnsi="Times New Roman" w:cs="Times New Roman"/>
+                <w:b/>
+                <w:bCs/>
+                <w:sz w:val="28"/>
+                <w:szCs w:val="28"/>
+              </w:rPr>
+              <w:t>Phạm Gia Huy</w:t>
+            </w:r>
+          </w:p>
+        </w:tc>
+        <w:tc>
+          <w:tcPr>
+            <w:tcW w:w="5245" w:type="dxa"/>
+          </w:tcPr>
+          <w:p>
+            <w:pPr>
+              <w:rPr>
+                <w:rFonts w:ascii="Times New Roman" w:hAnsi="Times New Roman" w:cs="Times New Roman"/>
+                <w:sz w:val="28"/>
+                <w:szCs w:val="28"/>
+                <w:lang w:val="vi-VN"/>
+              </w:rPr>
+            </w:pPr>
+            <w:r>
+              <w:rPr>
+                <w:rFonts w:ascii="Times New Roman" w:hAnsi="Times New Roman" w:cs="Times New Roman"/>
+                <w:sz w:val="28"/>
+                <w:szCs w:val="28"/>
+                <w:lang w:val="vi-VN"/>
+              </w:rPr>
+              <w:t>+ Vẽ sơ đồ</w:t>
+            </w:r>
+          </w:p>
+          <w:p>
+            <w:pPr>
+              <w:rPr>
+                <w:rFonts w:ascii="Times New Roman" w:hAnsi="Times New Roman" w:cs="Times New Roman"/>
+                <w:sz w:val="28"/>
+                <w:szCs w:val="28"/>
+                <w:lang w:val="vi-VN"/>
+              </w:rPr>
+            </w:pPr>
+            <w:r>
+              <w:rPr>
+                <w:rFonts w:ascii="Times New Roman" w:hAnsi="Times New Roman" w:cs="Times New Roman"/>
+                <w:sz w:val="28"/>
+                <w:szCs w:val="28"/>
+              </w:rPr>
+              <w:t>+ Quản lý nghiệp vụ đơn hàng: tạo đơn hàng, xử lý đơn hàng, xác nhận đơn hàng, tạo phiếu giao hàng, gạch nợ cho khách hàng.</w:t>
+            </w:r>
           </w:p>
         </w:tc>
         <w:tc>
@@ -871,7 +1135,7 @@
   <w:style w:type="paragraph" w:default="1" w:styleId="Normal">
     <w:name w:val="Normal"/>
     <w:qFormat/>
-    <w:rsid w:val="002F2579"/>
+    <w:rsid w:val="00BA48EB"/>
   </w:style>
   <w:style w:type="paragraph" w:styleId="Heading1">
     <w:name w:val="heading 1"/>
@@ -1075,7 +1339,6 @@
   <w:style w:type="character" w:default="1" w:styleId="DefaultParagraphFont">
     <w:name w:val="Default Paragraph Font"/>
     <w:uiPriority w:val="1"/>
-    <w:semiHidden/>
     <w:unhideWhenUsed/>
   </w:style>
   <w:style w:type="table" w:default="1" w:styleId="TableNormal">

</xml_diff>

<commit_message>
Cập nhật nội dung bài viết 2
</commit_message>
<xml_diff>
--- a/PHÂN CÔNG CÔNG VIỆC NHÓM.docx
+++ b/PHÂN CÔNG CÔNG VIỆC NHÓM.docx
@@ -2,6 +2,248 @@
 <file path=word/document.xml><?xml version="1.0" encoding="utf-8"?>
 <w:document xmlns:wpc="http://schemas.microsoft.com/office/word/2010/wordprocessingCanvas" xmlns:cx="http://schemas.microsoft.com/office/drawing/2014/chartex" xmlns:cx1="http://schemas.microsoft.com/office/drawing/2015/9/8/chartex" xmlns:cx2="http://schemas.microsoft.com/office/drawing/2015/10/21/chartex" xmlns:cx3="http://schemas.microsoft.com/office/drawing/2016/5/9/chartex" xmlns:cx4="http://schemas.microsoft.com/office/drawing/2016/5/10/chartex" xmlns:cx5="http://schemas.microsoft.com/office/drawing/2016/5/11/chartex" xmlns:cx6="http://schemas.microsoft.com/office/drawing/2016/5/12/chartex" xmlns:cx7="http://schemas.microsoft.com/office/drawing/2016/5/13/chartex" xmlns:cx8="http://schemas.microsoft.com/office/drawing/2016/5/14/chartex" xmlns:mc="http://schemas.openxmlformats.org/markup-compatibility/2006" xmlns:aink="http://schemas.microsoft.com/office/drawing/2016/ink" xmlns:am3d="http://schemas.microsoft.com/office/drawing/2017/model3d" xmlns:o="urn:schemas-microsoft-com:office:office" xmlns:oel="http://schemas.microsoft.com/office/2019/extlst" xmlns:r="http://schemas.openxmlformats.org/officeDocument/2006/relationships" xmlns:m="http://schemas.openxmlformats.org/officeDocument/2006/math" xmlns:v="urn:schemas-microsoft-com:vml" xmlns:wp14="http://schemas.microsoft.com/office/word/2010/wordprocessingDrawing" xmlns:wp="http://schemas.openxmlformats.org/drawingml/2006/wordprocessingDrawing" xmlns:w10="urn:schemas-microsoft-com:office:word" xmlns:w="http://schemas.openxmlformats.org/wordprocessingml/2006/main" xmlns:w14="http://schemas.microsoft.com/office/word/2010/wordml" xmlns:w15="http://schemas.microsoft.com/office/word/2012/wordml" xmlns:w16cex="http://schemas.microsoft.com/office/word/2018/wordml/cex" xmlns:w16cid="http://schemas.microsoft.com/office/word/2016/wordml/cid" xmlns:w16="http://schemas.microsoft.com/office/word/2018/wordml" xmlns:w16du="http://schemas.microsoft.com/office/word/2023/wordml/word16du" xmlns:w16sdtdh="http://schemas.microsoft.com/office/word/2020/wordml/sdtdatahash" xmlns:w16sdtfl="http://schemas.microsoft.com/office/word/2024/wordml/sdtformatlock" xmlns:w16se="http://schemas.microsoft.com/office/word/2015/wordml/symex" xmlns:wpg="http://schemas.microsoft.com/office/word/2010/wordprocessingGroup" xmlns:wpi="http://schemas.microsoft.com/office/word/2010/wordprocessingInk" xmlns:wne="http://schemas.microsoft.com/office/word/2006/wordml" xmlns:wps="http://schemas.microsoft.com/office/word/2010/wordprocessingShape" mc:Ignorable="w14 w15 w16se w16cid w16 w16cex w16sdtdh w16sdtfl w16du wp14">
   <w:body>
+    <w:p>
+      <w:pPr>
+        <w:tabs>
+          <w:tab w:val="left" w:pos="720"/>
+          <w:tab w:val="left" w:pos="1440"/>
+          <w:tab w:val="left" w:pos="2160"/>
+          <w:tab w:val="left" w:pos="2880"/>
+          <w:tab w:val="left" w:pos="3600"/>
+          <w:tab w:val="left" w:pos="4320"/>
+          <w:tab w:val="center" w:pos="4680"/>
+          <w:tab w:val="left" w:pos="5040"/>
+          <w:tab w:val="left" w:pos="5925"/>
+        </w:tabs>
+        <w:jc w:val="center"/>
+        <w:rPr>
+          <w:rFonts w:ascii="Times New Roman" w:hAnsi="Times New Roman" w:cs="Times New Roman"/>
+          <w:b/>
+          <w:bCs/>
+          <w:sz w:val="32"/>
+          <w:szCs w:val="32"/>
+          <w:lang w:val="vi-VN"/>
+        </w:rPr>
+      </w:pPr>
+    </w:p>
+    <w:p>
+      <w:pPr>
+        <w:tabs>
+          <w:tab w:val="left" w:pos="720"/>
+          <w:tab w:val="left" w:pos="1440"/>
+          <w:tab w:val="left" w:pos="2160"/>
+          <w:tab w:val="left" w:pos="2880"/>
+          <w:tab w:val="left" w:pos="3600"/>
+          <w:tab w:val="left" w:pos="4320"/>
+          <w:tab w:val="center" w:pos="4680"/>
+          <w:tab w:val="left" w:pos="5040"/>
+          <w:tab w:val="left" w:pos="5925"/>
+        </w:tabs>
+        <w:jc w:val="center"/>
+        <w:rPr>
+          <w:rFonts w:ascii="Times New Roman" w:hAnsi="Times New Roman" w:cs="Times New Roman"/>
+          <w:b/>
+          <w:bCs/>
+          <w:sz w:val="32"/>
+          <w:szCs w:val="32"/>
+          <w:lang w:val="vi-VN"/>
+        </w:rPr>
+      </w:pPr>
+      <w:r>
+        <w:rPr>
+          <w:rFonts w:ascii="Times New Roman" w:hAnsi="Times New Roman" w:cs="Times New Roman"/>
+          <w:b/>
+          <w:bCs/>
+          <w:sz w:val="32"/>
+          <w:szCs w:val="32"/>
+          <w:lang w:val="vi-VN"/>
+        </w:rPr>
+        <w:t>BÁO CÁO TIẾN ĐỘ THỰC HIỆN TRONG TUẦN</w:t>
+      </w:r>
+    </w:p>
+    <w:p>
+      <w:pPr>
+        <w:tabs>
+          <w:tab w:val="left" w:pos="720"/>
+          <w:tab w:val="left" w:pos="1440"/>
+          <w:tab w:val="left" w:pos="2160"/>
+          <w:tab w:val="left" w:pos="2880"/>
+          <w:tab w:val="left" w:pos="3600"/>
+          <w:tab w:val="left" w:pos="4320"/>
+          <w:tab w:val="center" w:pos="4680"/>
+          <w:tab w:val="left" w:pos="5040"/>
+          <w:tab w:val="left" w:pos="5925"/>
+        </w:tabs>
+        <w:jc w:val="center"/>
+        <w:rPr>
+          <w:rFonts w:ascii="Times New Roman" w:hAnsi="Times New Roman" w:cs="Times New Roman"/>
+          <w:b/>
+          <w:bCs/>
+          <w:sz w:val="28"/>
+          <w:szCs w:val="28"/>
+          <w:lang w:val="vi-VN"/>
+        </w:rPr>
+      </w:pPr>
+      <w:r>
+        <w:rPr>
+          <w:rFonts w:ascii="Times New Roman" w:hAnsi="Times New Roman" w:cs="Times New Roman"/>
+          <w:b/>
+          <w:bCs/>
+          <w:sz w:val="28"/>
+          <w:szCs w:val="28"/>
+          <w:lang w:val="vi-VN"/>
+        </w:rPr>
+        <w:t>Từ ngày 17/03/2025 đến ngày 20/03/2025</w:t>
+      </w:r>
+    </w:p>
+    <w:p>
+      <w:pPr>
+        <w:tabs>
+          <w:tab w:val="left" w:pos="720"/>
+          <w:tab w:val="left" w:pos="1440"/>
+          <w:tab w:val="left" w:pos="2160"/>
+          <w:tab w:val="left" w:pos="2880"/>
+          <w:tab w:val="left" w:pos="3600"/>
+          <w:tab w:val="left" w:pos="4320"/>
+          <w:tab w:val="center" w:pos="4680"/>
+          <w:tab w:val="left" w:pos="5040"/>
+          <w:tab w:val="left" w:pos="5925"/>
+        </w:tabs>
+        <w:rPr>
+          <w:rFonts w:ascii="Times New Roman" w:hAnsi="Times New Roman" w:cs="Times New Roman"/>
+          <w:b/>
+          <w:bCs/>
+          <w:sz w:val="28"/>
+          <w:szCs w:val="28"/>
+          <w:lang w:val="vi-VN"/>
+        </w:rPr>
+      </w:pPr>
+    </w:p>
+    <w:p>
+      <w:pPr>
+        <w:tabs>
+          <w:tab w:val="left" w:pos="720"/>
+          <w:tab w:val="left" w:pos="1440"/>
+          <w:tab w:val="left" w:pos="2160"/>
+          <w:tab w:val="left" w:pos="2880"/>
+          <w:tab w:val="left" w:pos="3600"/>
+          <w:tab w:val="left" w:pos="4320"/>
+          <w:tab w:val="center" w:pos="4680"/>
+          <w:tab w:val="left" w:pos="5040"/>
+          <w:tab w:val="left" w:pos="5925"/>
+        </w:tabs>
+        <w:rPr>
+          <w:rFonts w:ascii="Times New Roman" w:hAnsi="Times New Roman" w:cs="Times New Roman"/>
+          <w:sz w:val="28"/>
+          <w:szCs w:val="28"/>
+          <w:lang w:val="vi-VN"/>
+        </w:rPr>
+      </w:pPr>
+      <w:r>
+        <w:rPr>
+          <w:rFonts w:ascii="Times New Roman" w:hAnsi="Times New Roman" w:cs="Times New Roman"/>
+          <w:sz w:val="28"/>
+          <w:szCs w:val="28"/>
+          <w:lang w:val="vi-VN"/>
+        </w:rPr>
+        <w:t>Hoàn thành phần cơ sở dữ liệu:</w:t>
+      </w:r>
+    </w:p>
+    <w:p>
+      <w:pPr>
+        <w:tabs>
+          <w:tab w:val="left" w:pos="720"/>
+          <w:tab w:val="left" w:pos="1440"/>
+          <w:tab w:val="left" w:pos="2160"/>
+          <w:tab w:val="left" w:pos="2880"/>
+          <w:tab w:val="left" w:pos="3600"/>
+          <w:tab w:val="left" w:pos="4320"/>
+          <w:tab w:val="center" w:pos="4680"/>
+          <w:tab w:val="left" w:pos="5040"/>
+          <w:tab w:val="left" w:pos="5925"/>
+        </w:tabs>
+        <w:jc w:val="center"/>
+        <w:rPr>
+          <w:rFonts w:ascii="Times New Roman" w:hAnsi="Times New Roman" w:cs="Times New Roman"/>
+          <w:sz w:val="28"/>
+          <w:szCs w:val="28"/>
+          <w:lang w:val="vi-VN"/>
+        </w:rPr>
+      </w:pPr>
+      <w:r>
+        <w:rPr>
+          <w:rFonts w:ascii="Times New Roman" w:hAnsi="Times New Roman" w:cs="Times New Roman"/>
+          <w:noProof/>
+          <w:sz w:val="28"/>
+          <w:szCs w:val="28"/>
+          <w:lang w:val="vi-VN"/>
+        </w:rPr>
+        <w:drawing>
+          <wp:inline distT="0" distB="0" distL="0" distR="0" wp14:anchorId="65F5FD5A" wp14:editId="0C19FC73">
+            <wp:extent cx="5943600" cy="5831205"/>
+            <wp:effectExtent l="0" t="0" r="0" b="0"/>
+            <wp:docPr id="1610775097" name="Picture 1" descr="A computer generated diagram of a company&#10;&#10;AI-generated content may be incorrect."/>
+            <wp:cNvGraphicFramePr>
+              <a:graphicFrameLocks xmlns:a="http://schemas.openxmlformats.org/drawingml/2006/main" noChangeAspect="1"/>
+            </wp:cNvGraphicFramePr>
+            <a:graphic xmlns:a="http://schemas.openxmlformats.org/drawingml/2006/main">
+              <a:graphicData uri="http://schemas.openxmlformats.org/drawingml/2006/picture">
+                <pic:pic xmlns:pic="http://schemas.openxmlformats.org/drawingml/2006/picture">
+                  <pic:nvPicPr>
+                    <pic:cNvPr id="1610775097" name="Picture 1" descr="A computer generated diagram of a company&#10;&#10;AI-generated content may be incorrect."/>
+                    <pic:cNvPicPr/>
+                  </pic:nvPicPr>
+                  <pic:blipFill>
+                    <a:blip r:embed="rId4">
+                      <a:extLst>
+                        <a:ext uri="{28A0092B-C50C-407E-A947-70E740481C1C}">
+                          <a14:useLocalDpi xmlns:a14="http://schemas.microsoft.com/office/drawing/2010/main" val="0"/>
+                        </a:ext>
+                      </a:extLst>
+                    </a:blip>
+                    <a:stretch>
+                      <a:fillRect/>
+                    </a:stretch>
+                  </pic:blipFill>
+                  <pic:spPr>
+                    <a:xfrm>
+                      <a:off x="0" y="0"/>
+                      <a:ext cx="5943600" cy="5831205"/>
+                    </a:xfrm>
+                    <a:prstGeom prst="rect">
+                      <a:avLst/>
+                    </a:prstGeom>
+                  </pic:spPr>
+                </pic:pic>
+              </a:graphicData>
+            </a:graphic>
+          </wp:inline>
+        </w:drawing>
+      </w:r>
+    </w:p>
+    <w:p>
+      <w:pPr>
+        <w:tabs>
+          <w:tab w:val="left" w:pos="720"/>
+          <w:tab w:val="left" w:pos="1440"/>
+          <w:tab w:val="left" w:pos="2160"/>
+          <w:tab w:val="left" w:pos="2880"/>
+          <w:tab w:val="left" w:pos="3600"/>
+          <w:tab w:val="left" w:pos="4320"/>
+          <w:tab w:val="center" w:pos="4680"/>
+          <w:tab w:val="left" w:pos="5040"/>
+          <w:tab w:val="left" w:pos="5925"/>
+        </w:tabs>
+        <w:rPr>
+          <w:rFonts w:ascii="Times New Roman" w:hAnsi="Times New Roman" w:cs="Times New Roman"/>
+          <w:b/>
+          <w:bCs/>
+          <w:sz w:val="32"/>
+          <w:szCs w:val="32"/>
+          <w:lang w:val="vi-VN"/>
+        </w:rPr>
+      </w:pPr>
+    </w:p>
     <w:p>
       <w:pPr>
         <w:jc w:val="center"/>
@@ -1339,6 +1581,7 @@
   <w:style w:type="character" w:default="1" w:styleId="DefaultParagraphFont">
     <w:name w:val="Default Paragraph Font"/>
     <w:uiPriority w:val="1"/>
+    <w:semiHidden/>
     <w:unhideWhenUsed/>
   </w:style>
   <w:style w:type="table" w:default="1" w:styleId="TableNormal">

</xml_diff>